<commit_message>
rediger l'introction partant du particulier au general
</commit_message>
<xml_diff>
--- a/memoire de fin etude en IT.docx
+++ b/memoire de fin etude en IT.docx
@@ -22,6 +22,90 @@
         </w:rPr>
         <w:t> : travail collaboratif sur ce mémoire</w:t>
       </w:r>
+    </w:p>
+    <w:p>
+      <w:pPr>
+        <w:rPr>
+          <w:b/>
+          <w:bCs/>
+          <w:lang w:val="fr-FR"/>
+        </w:rPr>
+      </w:pPr>
+      <w:r>
+        <w:rPr>
+          <w:b/>
+          <w:bCs/>
+          <w:lang w:val="fr-FR"/>
+        </w:rPr>
+        <w:t>Introduction-comment utiliser git</w:t>
+      </w:r>
+    </w:p>
+    <w:p>
+      <w:pPr>
+        <w:rPr>
+          <w:lang w:val="fr-FR"/>
+        </w:rPr>
+      </w:pPr>
+      <w:proofErr w:type="spellStart"/>
+      <w:r>
+        <w:rPr>
+          <w:lang w:val="fr-FR"/>
+        </w:rPr>
+        <w:t>Dflqkjds</w:t>
+      </w:r>
+      <w:proofErr w:type="spellEnd"/>
+    </w:p>
+    <w:p>
+      <w:pPr>
+        <w:rPr>
+          <w:lang w:val="fr-FR"/>
+        </w:rPr>
+      </w:pPr>
+      <w:proofErr w:type="spellStart"/>
+      <w:r>
+        <w:rPr>
+          <w:lang w:val="fr-FR"/>
+        </w:rPr>
+        <w:t>Qdlfjq</w:t>
+      </w:r>
+      <w:proofErr w:type="spellEnd"/>
+    </w:p>
+    <w:p>
+      <w:pPr>
+        <w:rPr>
+          <w:lang w:val="fr-FR"/>
+        </w:rPr>
+      </w:pPr>
+      <w:proofErr w:type="spellStart"/>
+      <w:r>
+        <w:rPr>
+          <w:lang w:val="fr-FR"/>
+        </w:rPr>
+        <w:t>Qdjmlqkjd</w:t>
+      </w:r>
+      <w:proofErr w:type="spellEnd"/>
+    </w:p>
+    <w:p>
+      <w:pPr>
+        <w:rPr>
+          <w:lang w:val="fr-FR"/>
+        </w:rPr>
+      </w:pPr>
+      <w:proofErr w:type="spellStart"/>
+      <w:r>
+        <w:rPr>
+          <w:lang w:val="fr-FR"/>
+        </w:rPr>
+        <w:t>Qdfoqsjdmlf</w:t>
+      </w:r>
+      <w:proofErr w:type="spellEnd"/>
+    </w:p>
+    <w:p>
+      <w:pPr>
+        <w:rPr>
+          <w:lang w:val="fr-FR"/>
+        </w:rPr>
+      </w:pPr>
     </w:p>
     <w:p>
       <w:pPr>

</xml_diff>

<commit_message>
creation et rempli le fichier README.md
</commit_message>
<xml_diff>
--- a/memoire de fin etude en IT.docx
+++ b/memoire de fin etude en IT.docx
@@ -28,6 +28,8 @@
         <w:rPr>
           <w:b/>
           <w:bCs/>
+          <w:sz w:val="28"/>
+          <w:szCs w:val="28"/>
           <w:lang w:val="fr-FR"/>
         </w:rPr>
       </w:pPr>
@@ -35,6 +37,8 @@
         <w:rPr>
           <w:b/>
           <w:bCs/>
+          <w:sz w:val="28"/>
+          <w:szCs w:val="28"/>
           <w:lang w:val="fr-FR"/>
         </w:rPr>
         <w:t>Introduction-comment utiliser git</w:t>
@@ -73,13 +77,13 @@
     <w:p>
       <w:pPr>
         <w:rPr>
-          <w:lang w:val="fr-FR"/>
+          <w:lang w:val="en-US"/>
         </w:rPr>
       </w:pPr>
       <w:proofErr w:type="spellStart"/>
       <w:r>
         <w:rPr>
-          <w:lang w:val="fr-FR"/>
+          <w:lang w:val="en-US"/>
         </w:rPr>
         <w:t>Qdjmlqkjd</w:t>
       </w:r>
@@ -88,13 +92,13 @@
     <w:p>
       <w:pPr>
         <w:rPr>
-          <w:lang w:val="fr-FR"/>
+          <w:lang w:val="en-US"/>
         </w:rPr>
       </w:pPr>
       <w:proofErr w:type="spellStart"/>
       <w:r>
         <w:rPr>
-          <w:lang w:val="fr-FR"/>
+          <w:lang w:val="en-US"/>
         </w:rPr>
         <w:t>Qdfoqsjdmlf</w:t>
       </w:r>
@@ -103,28 +107,66 @@
     <w:p>
       <w:pPr>
         <w:rPr>
-          <w:lang w:val="fr-FR"/>
-        </w:rPr>
-      </w:pPr>
-    </w:p>
-    <w:p>
-      <w:pPr>
-        <w:rPr>
-          <w:lang w:val="fr-FR"/>
-        </w:rPr>
-      </w:pPr>
-    </w:p>
-    <w:p>
-      <w:pPr>
-        <w:rPr>
-          <w:lang w:val="fr-FR"/>
-        </w:rPr>
-      </w:pPr>
-    </w:p>
-    <w:p>
-      <w:pPr>
-        <w:rPr>
-          <w:lang w:val="fr-FR"/>
+          <w:b/>
+          <w:bCs/>
+          <w:lang w:val="en-US"/>
+        </w:rPr>
+      </w:pPr>
+      <w:r>
+        <w:rPr>
+          <w:b/>
+          <w:bCs/>
+          <w:sz w:val="32"/>
+          <w:szCs w:val="32"/>
+          <w:lang w:val="en-US"/>
+        </w:rPr>
+        <w:t xml:space="preserve">I-les </w:t>
+      </w:r>
+      <w:proofErr w:type="spellStart"/>
+      <w:r>
+        <w:rPr>
+          <w:b/>
+          <w:bCs/>
+          <w:sz w:val="32"/>
+          <w:szCs w:val="32"/>
+          <w:lang w:val="en-US"/>
+        </w:rPr>
+        <w:t>invertebrés</w:t>
+      </w:r>
+      <w:proofErr w:type="spellEnd"/>
+    </w:p>
+    <w:p>
+      <w:pPr>
+        <w:rPr>
+          <w:lang w:val="en-US"/>
+        </w:rPr>
+      </w:pPr>
+    </w:p>
+    <w:p>
+      <w:pPr>
+        <w:rPr>
+          <w:lang w:val="en-US"/>
+        </w:rPr>
+      </w:pPr>
+    </w:p>
+    <w:p>
+      <w:pPr>
+        <w:rPr>
+          <w:lang w:val="en-US"/>
+        </w:rPr>
+      </w:pPr>
+    </w:p>
+    <w:p>
+      <w:pPr>
+        <w:rPr>
+          <w:lang w:val="en-US"/>
+        </w:rPr>
+      </w:pPr>
+    </w:p>
+    <w:p>
+      <w:pPr>
+        <w:rPr>
+          <w:lang w:val="en-US"/>
         </w:rPr>
       </w:pPr>
     </w:p>

</xml_diff>

<commit_message>
creation du grand 2 et son conttenu
</commit_message>
<xml_diff>
--- a/memoire de fin etude en IT.docx
+++ b/memoire de fin etude en IT.docx
@@ -1,6 +1,6 @@
 
 <file path=word/document.xml><?xml version="1.0" encoding="utf-8"?>
-<w:document xmlns:wpc="http://schemas.microsoft.com/office/word/2010/wordprocessingCanvas" xmlns:cx="http://schemas.microsoft.com/office/drawing/2014/chartex" xmlns:cx1="http://schemas.microsoft.com/office/drawing/2015/9/8/chartex" xmlns:cx2="http://schemas.microsoft.com/office/drawing/2015/10/21/chartex" xmlns:cx3="http://schemas.microsoft.com/office/drawing/2016/5/9/chartex" xmlns:cx4="http://schemas.microsoft.com/office/drawing/2016/5/10/chartex" xmlns:cx5="http://schemas.microsoft.com/office/drawing/2016/5/11/chartex" xmlns:cx6="http://schemas.microsoft.com/office/drawing/2016/5/12/chartex" xmlns:cx7="http://schemas.microsoft.com/office/drawing/2016/5/13/chartex" xmlns:cx8="http://schemas.microsoft.com/office/drawing/2016/5/14/chartex" xmlns:mc="http://schemas.openxmlformats.org/markup-compatibility/2006" xmlns:aink="http://schemas.microsoft.com/office/drawing/2016/ink" xmlns:am3d="http://schemas.microsoft.com/office/drawing/2017/model3d" xmlns:o="urn:schemas-microsoft-com:office:office" xmlns:oel="http://schemas.microsoft.com/office/2019/extlst" xmlns:r="http://schemas.openxmlformats.org/officeDocument/2006/relationships" xmlns:m="http://schemas.openxmlformats.org/officeDocument/2006/math" xmlns:v="urn:schemas-microsoft-com:vml" xmlns:wp14="http://schemas.microsoft.com/office/word/2010/wordprocessingDrawing" xmlns:wp="http://schemas.openxmlformats.org/drawingml/2006/wordprocessingDrawing" xmlns:w10="urn:schemas-microsoft-com:office:word" xmlns:w="http://schemas.openxmlformats.org/wordprocessingml/2006/main" xmlns:w14="http://schemas.microsoft.com/office/word/2010/wordml" xmlns:w15="http://schemas.microsoft.com/office/word/2012/wordml" xmlns:w16cex="http://schemas.microsoft.com/office/word/2018/wordml/cex" xmlns:w16cid="http://schemas.microsoft.com/office/word/2016/wordml/cid" xmlns:w16="http://schemas.microsoft.com/office/word/2018/wordml" xmlns:w16sdtdh="http://schemas.microsoft.com/office/word/2020/wordml/sdtdatahash" xmlns:w16se="http://schemas.microsoft.com/office/word/2015/wordml/symex" xmlns:wpg="http://schemas.microsoft.com/office/word/2010/wordprocessingGroup" xmlns:wpi="http://schemas.microsoft.com/office/word/2010/wordprocessingInk" xmlns:wne="http://schemas.microsoft.com/office/word/2006/wordml" xmlns:wps="http://schemas.microsoft.com/office/word/2010/wordprocessingShape" mc:Ignorable="w14 w15 w16se w16cid w16 w16cex w16sdtdh wp14">
+<w:document xmlns:wpc="http://schemas.microsoft.com/office/word/2010/wordprocessingCanvas" xmlns:cx="http://schemas.microsoft.com/office/drawing/2014/chartex" xmlns:cx1="http://schemas.microsoft.com/office/drawing/2015/9/8/chartex" xmlns:cx2="http://schemas.microsoft.com/office/drawing/2015/10/21/chartex" xmlns:cx3="http://schemas.microsoft.com/office/drawing/2016/5/9/chartex" xmlns:cx4="http://schemas.microsoft.com/office/drawing/2016/5/10/chartex" xmlns:cx5="http://schemas.microsoft.com/office/drawing/2016/5/11/chartex" xmlns:cx6="http://schemas.microsoft.com/office/drawing/2016/5/12/chartex" xmlns:cx7="http://schemas.microsoft.com/office/drawing/2016/5/13/chartex" xmlns:cx8="http://schemas.microsoft.com/office/drawing/2016/5/14/chartex" xmlns:mc="http://schemas.openxmlformats.org/markup-compatibility/2006" xmlns:aink="http://schemas.microsoft.com/office/drawing/2016/ink" xmlns:am3d="http://schemas.microsoft.com/office/drawing/2017/model3d" xmlns:o="urn:schemas-microsoft-com:office:office" xmlns:r="http://schemas.openxmlformats.org/officeDocument/2006/relationships" xmlns:m="http://schemas.openxmlformats.org/officeDocument/2006/math" xmlns:v="urn:schemas-microsoft-com:vml" xmlns:wp14="http://schemas.microsoft.com/office/word/2010/wordprocessingDrawing" xmlns:wp="http://schemas.openxmlformats.org/drawingml/2006/wordprocessingDrawing" xmlns:w10="urn:schemas-microsoft-com:office:word" xmlns:w="http://schemas.openxmlformats.org/wordprocessingml/2006/main" xmlns:w14="http://schemas.microsoft.com/office/word/2010/wordml" xmlns:w15="http://schemas.microsoft.com/office/word/2012/wordml" xmlns:w16cex="http://schemas.microsoft.com/office/word/2018/wordml/cex" xmlns:w16cid="http://schemas.microsoft.com/office/word/2016/wordml/cid" xmlns:w16="http://schemas.microsoft.com/office/word/2018/wordml" xmlns:w16sdtdh="http://schemas.microsoft.com/office/word/2020/wordml/sdtdatahash" xmlns:w16se="http://schemas.microsoft.com/office/word/2015/wordml/symex" xmlns:wpg="http://schemas.microsoft.com/office/word/2010/wordprocessingGroup" xmlns:wpi="http://schemas.microsoft.com/office/word/2010/wordprocessingInk" xmlns:wne="http://schemas.microsoft.com/office/word/2006/wordml" xmlns:wps="http://schemas.microsoft.com/office/word/2010/wordprocessingShape" mc:Ignorable="w14 w15 w16se w16cid w16 w16cex w16sdtdh wp14">
   <w:body>
     <w:p>
       <w:pPr>
@@ -109,6 +109,8 @@
         <w:rPr>
           <w:b/>
           <w:bCs/>
+          <w:sz w:val="32"/>
+          <w:szCs w:val="32"/>
           <w:lang w:val="en-US"/>
         </w:rPr>
       </w:pPr>
@@ -134,6 +136,140 @@
         <w:t>invertebrés</w:t>
       </w:r>
       <w:proofErr w:type="spellEnd"/>
+    </w:p>
+    <w:p>
+      <w:pPr>
+        <w:rPr>
+          <w:b/>
+          <w:bCs/>
+          <w:sz w:val="32"/>
+          <w:szCs w:val="32"/>
+          <w:lang w:val="en-US"/>
+        </w:rPr>
+      </w:pPr>
+      <w:r>
+        <w:rPr>
+          <w:b/>
+          <w:bCs/>
+          <w:sz w:val="32"/>
+          <w:szCs w:val="32"/>
+          <w:lang w:val="en-US"/>
+        </w:rPr>
+        <w:t xml:space="preserve">II- Les different types de </w:t>
+      </w:r>
+      <w:proofErr w:type="spellStart"/>
+      <w:r>
+        <w:rPr>
+          <w:b/>
+          <w:bCs/>
+          <w:sz w:val="32"/>
+          <w:szCs w:val="32"/>
+          <w:lang w:val="en-US"/>
+        </w:rPr>
+        <w:t>logiciels</w:t>
+      </w:r>
+      <w:proofErr w:type="spellEnd"/>
+    </w:p>
+    <w:p>
+      <w:pPr>
+        <w:rPr>
+          <w:b/>
+          <w:bCs/>
+          <w:sz w:val="32"/>
+          <w:szCs w:val="32"/>
+          <w:lang w:val="en-US"/>
+        </w:rPr>
+      </w:pPr>
+      <w:proofErr w:type="spellStart"/>
+      <w:r>
+        <w:rPr>
+          <w:b/>
+          <w:bCs/>
+          <w:sz w:val="32"/>
+          <w:szCs w:val="32"/>
+          <w:lang w:val="en-US"/>
+        </w:rPr>
+        <w:t>Nbcjjcnmvvmmbc</w:t>
+      </w:r>
+      <w:proofErr w:type="spellEnd"/>
+    </w:p>
+    <w:p>
+      <w:pPr>
+        <w:rPr>
+          <w:b/>
+          <w:bCs/>
+          <w:sz w:val="32"/>
+          <w:szCs w:val="32"/>
+          <w:lang w:val="en-US"/>
+        </w:rPr>
+      </w:pPr>
+      <w:proofErr w:type="spellStart"/>
+      <w:r>
+        <w:rPr>
+          <w:b/>
+          <w:bCs/>
+          <w:sz w:val="32"/>
+          <w:szCs w:val="32"/>
+          <w:lang w:val="en-US"/>
+        </w:rPr>
+        <w:t>Lkdhhfdsjhjas</w:t>
+      </w:r>
+      <w:proofErr w:type="spellEnd"/>
+    </w:p>
+    <w:p>
+      <w:pPr>
+        <w:rPr>
+          <w:b/>
+          <w:bCs/>
+          <w:sz w:val="32"/>
+          <w:szCs w:val="32"/>
+          <w:lang w:val="en-US"/>
+        </w:rPr>
+      </w:pPr>
+      <w:proofErr w:type="spellStart"/>
+      <w:r>
+        <w:rPr>
+          <w:b/>
+          <w:bCs/>
+          <w:sz w:val="32"/>
+          <w:szCs w:val="32"/>
+          <w:lang w:val="en-US"/>
+        </w:rPr>
+        <w:t>Sakjdjhfjhjjfg</w:t>
+      </w:r>
+      <w:proofErr w:type="spellEnd"/>
+    </w:p>
+    <w:p>
+      <w:pPr>
+        <w:rPr>
+          <w:b/>
+          <w:bCs/>
+          <w:sz w:val="32"/>
+          <w:szCs w:val="32"/>
+          <w:lang w:val="en-US"/>
+        </w:rPr>
+      </w:pPr>
+      <w:proofErr w:type="spellStart"/>
+      <w:r>
+        <w:rPr>
+          <w:b/>
+          <w:bCs/>
+          <w:sz w:val="32"/>
+          <w:szCs w:val="32"/>
+          <w:lang w:val="en-US"/>
+        </w:rPr>
+        <w:t>Sjhtryeiueuiw</w:t>
+      </w:r>
+      <w:proofErr w:type="spellEnd"/>
+    </w:p>
+    <w:p>
+      <w:pPr>
+        <w:rPr>
+          <w:b/>
+          <w:bCs/>
+          <w:lang w:val="en-US"/>
+        </w:rPr>
+      </w:pPr>
     </w:p>
     <w:p>
       <w:pPr>
@@ -188,7 +324,7 @@
         <w:rFonts w:asciiTheme="minorHAnsi" w:eastAsiaTheme="minorHAnsi" w:hAnsiTheme="minorHAnsi" w:cstheme="minorBidi"/>
         <w:sz w:val="22"/>
         <w:szCs w:val="22"/>
-        <w:lang w:val="en-CM" w:eastAsia="en-US" w:bidi="ar-SA"/>
+        <w:lang w:eastAsia="en-US" w:bidi="ar-SA"/>
       </w:rPr>
     </w:rPrDefault>
     <w:pPrDefault>

</xml_diff>